<commit_message>
Alteração documento de regras de verificação
</commit_message>
<xml_diff>
--- a/Padrões Adotatos/Regras de Verificação e Análise de Requisitos.docx
+++ b/Padrões Adotatos/Regras de Verificação e Análise de Requisitos.docx
@@ -97,25 +97,7 @@
         <w:rPr>
           <w:b/>
         </w:rPr>
-        <w:t xml:space="preserve">Regras gerais </w:t>
-      </w:r>
-      <w:r>
-        <w:rPr>
-          <w:b/>
-        </w:rPr>
-        <w:t>sobre a escrita d</w:t>
-      </w:r>
-      <w:r>
-        <w:rPr>
-          <w:b/>
-        </w:rPr>
-        <w:t>o</w:t>
-      </w:r>
-      <w:r>
-        <w:rPr>
-          <w:b/>
-        </w:rPr>
-        <w:t xml:space="preserve"> Documento de Requisitos: </w:t>
+        <w:t xml:space="preserve">Regras gerais sobre a escrita do Documento de Requisitos: </w:t>
       </w:r>
     </w:p>
     <w:p>
@@ -163,12 +145,7 @@
         <w:jc w:val="both"/>
       </w:pPr>
       <w:r>
-        <w:t>Evite o uso de adjetivo</w:t>
-      </w:r>
-      <w:bookmarkStart w:id="0" w:name="_GoBack"/>
-      <w:bookmarkEnd w:id="0"/>
-      <w:r>
-        <w:t>s e advérbios ao descrever os requisitos.</w:t>
+        <w:t>Evite o uso de adjetivos e advérbios ao descrever os requisitos.</w:t>
       </w:r>
     </w:p>
     <w:p>
@@ -180,10 +157,7 @@
         <w:jc w:val="both"/>
       </w:pPr>
       <w:r>
-        <w:t>Deve ser</w:t>
-      </w:r>
-      <w:r>
-        <w:t xml:space="preserve"> escrito sem o uso de termos complexos. </w:t>
+        <w:t xml:space="preserve">Deve ser escrito sem o uso de termos complexos. </w:t>
       </w:r>
     </w:p>
     <w:p>
@@ -219,11 +193,13 @@
         <w:jc w:val="both"/>
       </w:pPr>
       <w:r>
-        <w:t xml:space="preserve">Cada futura alteração nos requisitos, deve </w:t>
-      </w:r>
-      <w:r>
-        <w:t>ser documentada.</w:t>
-      </w:r>
+        <w:t>Cada futura alteração nos r</w:t>
+      </w:r>
+      <w:r>
+        <w:t>equisitos, deve ser documentadas.</w:t>
+      </w:r>
+      <w:bookmarkStart w:id="0" w:name="_GoBack"/>
+      <w:bookmarkEnd w:id="0"/>
     </w:p>
     <w:sectPr>
       <w:pgSz w:w="11909" w:h="16834"/>

</xml_diff>